<commit_message>
Work on links files to prepare to update program raw folder all_temple_links.txt
</commit_message>
<xml_diff>
--- a/Raw Materials/temple_app_resources/All Temple List.docx
+++ b/Raw Materials/temple_app_resources/All Temple List.docx
@@ -4,17 +4,77 @@
   <w:body>
     <w:p>
       <w:r>
+        <w:t>1</w:t>
+      </w:r>
+    </w:p>
+    <w:p>
+      <w:r>
+        <w:t>18360327_kirtland_temple.png</w:t>
+      </w:r>
+    </w:p>
+    <w:p>
+      <w:r>
+        <w:t>2</w:t>
+      </w:r>
+    </w:p>
+    <w:p>
+      <w:r>
+        <w:t>18460501_old_nauvoo_temple.png</w:t>
+      </w:r>
+    </w:p>
+    <w:p>
+      <w:r>
+        <w:t>3</w:t>
+      </w:r>
+    </w:p>
+    <w:p>
+      <w:r>
+        <w:t>18770406_st_george_temple.png</w:t>
+      </w:r>
+    </w:p>
+    <w:p>
+      <w:r>
+        <w:t>4</w:t>
+      </w:r>
+    </w:p>
+    <w:p>
+      <w:r>
         <w:t>18840517_logan_temple.png</w:t>
       </w:r>
     </w:p>
     <w:p>
       <w:r>
+        <w:t>5</w:t>
+      </w:r>
+    </w:p>
+    <w:p>
+      <w:r>
         <w:t>18880521_manti_temple.png</w:t>
       </w:r>
     </w:p>
     <w:p>
       <w:r>
-        <w:t>19191127_hawaii_temple.png</w:t>
+        <w:t>6</w:t>
+      </w:r>
+    </w:p>
+    <w:p>
+      <w:r>
+        <w:t>18930406_salt_lake_temple.png</w:t>
+      </w:r>
+    </w:p>
+    <w:p>
+      <w:r>
+        <w:t>7</w:t>
+      </w:r>
+    </w:p>
+    <w:p>
+      <w:r>
+        <w:t>19191127_laie_hawaii_temple.png</w:t>
+      </w:r>
+    </w:p>
+    <w:p>
+      <w:r>
+        <w:t>8</w:t>
       </w:r>
     </w:p>
     <w:p>
@@ -24,268 +84,590 @@
     </w:p>
     <w:p>
       <w:r>
+        <w:t>9</w:t>
+      </w:r>
+    </w:p>
+    <w:p>
+      <w:r>
+        <w:t>19271023_mesa_temple.png</w:t>
+      </w:r>
+    </w:p>
+    <w:p>
+      <w:r>
+        <w:t>10</w:t>
+      </w:r>
+    </w:p>
+    <w:p>
+      <w:r>
         <w:t>19450923_idaho_falls_temple.png</w:t>
       </w:r>
     </w:p>
     <w:p>
       <w:r>
+        <w:t>11</w:t>
+      </w:r>
+    </w:p>
+    <w:p>
+      <w:r>
         <w:t>19550911_bern_switzerland_temple.png</w:t>
       </w:r>
     </w:p>
     <w:p>
       <w:r>
+        <w:t>12</w:t>
+      </w:r>
+    </w:p>
+    <w:p>
+      <w:r>
         <w:t>19560311_los_angeles_temple.png</w:t>
       </w:r>
     </w:p>
     <w:p>
       <w:r>
+        <w:t>13</w:t>
+      </w:r>
+    </w:p>
+    <w:p>
+      <w:r>
+        <w:t>19580420_hamilton_new_zealand_temple.png</w:t>
+      </w:r>
+    </w:p>
+    <w:p>
+      <w:r>
+        <w:t>14</w:t>
+      </w:r>
+    </w:p>
+    <w:p>
+      <w:r>
         <w:t>19580907_london_england_temple.png</w:t>
       </w:r>
     </w:p>
     <w:p>
       <w:r>
+        <w:t>15</w:t>
+      </w:r>
+    </w:p>
+    <w:p>
+      <w:r>
         <w:t>19641117_oakland_temple.png</w:t>
       </w:r>
     </w:p>
     <w:p>
       <w:r>
+        <w:t>16</w:t>
+      </w:r>
+    </w:p>
+    <w:p>
+      <w:r>
         <w:t>19720118_ogden_utah_temple.png</w:t>
       </w:r>
     </w:p>
     <w:p>
       <w:r>
+        <w:t>17</w:t>
+      </w:r>
+    </w:p>
+    <w:p>
+      <w:r>
         <w:t>19720209_provo_temple.png</w:t>
       </w:r>
     </w:p>
     <w:p>
       <w:r>
+        <w:t>18</w:t>
+      </w:r>
+    </w:p>
+    <w:p>
+      <w:r>
+        <w:t>19741119_washington_dc_temple.png</w:t>
+      </w:r>
+    </w:p>
+    <w:p>
+      <w:r>
+        <w:t>19</w:t>
+      </w:r>
+    </w:p>
+    <w:p>
+      <w:r>
         <w:t>19781030_sao_paulo_brazil_temple.png</w:t>
       </w:r>
     </w:p>
     <w:p>
       <w:r>
+        <w:t>20</w:t>
+      </w:r>
+    </w:p>
+    <w:p>
+      <w:r>
+        <w:t>19801027_tokyo_japan_temple.png</w:t>
+      </w:r>
+    </w:p>
+    <w:p>
+      <w:r>
+        <w:t>21</w:t>
+      </w:r>
+    </w:p>
+    <w:p>
+      <w:r>
         <w:t>19801117_seattle_temple.png</w:t>
       </w:r>
     </w:p>
     <w:p>
       <w:r>
+        <w:t>22</w:t>
+      </w:r>
+    </w:p>
+    <w:p>
+      <w:r>
         <w:t>19811116_jordan_river_temple.png</w:t>
       </w:r>
     </w:p>
     <w:p>
       <w:r>
+        <w:lastRenderedPageBreak/>
+        <w:t>23</w:t>
+      </w:r>
+    </w:p>
+    <w:p>
+      <w:r>
         <w:t>19830601_atlanta_temple.png</w:t>
       </w:r>
     </w:p>
     <w:p>
       <w:r>
+        <w:t>24</w:t>
+      </w:r>
+    </w:p>
+    <w:p>
+      <w:r>
         <w:t>19830805_apia_samoa_temple.png</w:t>
       </w:r>
     </w:p>
     <w:p>
       <w:r>
+        <w:t>25</w:t>
+      </w:r>
+    </w:p>
+    <w:p>
+      <w:r>
         <w:t>19830809_nukualofa_tonga_temple.png</w:t>
       </w:r>
     </w:p>
     <w:p>
       <w:r>
+        <w:t>26</w:t>
+      </w:r>
+    </w:p>
+    <w:p>
+      <w:r>
         <w:t>19830915_santiago_chile_temple.png</w:t>
       </w:r>
     </w:p>
     <w:p>
       <w:r>
+        <w:t>27</w:t>
+      </w:r>
+    </w:p>
+    <w:p>
+      <w:r>
         <w:t>19831027_papeete_tahiti_temple.png</w:t>
       </w:r>
     </w:p>
     <w:p>
       <w:r>
+        <w:t>28</w:t>
+      </w:r>
+    </w:p>
+    <w:p>
+      <w:r>
         <w:t>19831202_mexico_city_temple.png</w:t>
       </w:r>
     </w:p>
     <w:p>
       <w:r>
+        <w:t>29</w:t>
+      </w:r>
+    </w:p>
+    <w:p>
+      <w:r>
         <w:t>19840525_boise_idaho_temple.png</w:t>
       </w:r>
     </w:p>
     <w:p>
       <w:r>
+        <w:t>30</w:t>
+      </w:r>
+    </w:p>
+    <w:p>
+      <w:r>
         <w:t>19840920_sydney_australia_temple.png</w:t>
       </w:r>
     </w:p>
     <w:p>
       <w:r>
+        <w:t>31</w:t>
+      </w:r>
+    </w:p>
+    <w:p>
+      <w:r>
         <w:t>19840925_manila_philippines_temple.png</w:t>
       </w:r>
     </w:p>
     <w:p>
       <w:r>
+        <w:t>32</w:t>
+      </w:r>
+    </w:p>
+    <w:p>
+      <w:r>
         <w:t>19841019_dallas_texas_temple.png</w:t>
       </w:r>
     </w:p>
     <w:p>
       <w:r>
+        <w:t>33</w:t>
+      </w:r>
+    </w:p>
+    <w:p>
+      <w:r>
         <w:t>19841117_taipei_taiwan_temple.png</w:t>
       </w:r>
     </w:p>
     <w:p>
       <w:r>
+        <w:t>34</w:t>
+      </w:r>
+    </w:p>
+    <w:p>
+      <w:r>
         <w:t>19841214_guatemala_lds_temple.png</w:t>
       </w:r>
     </w:p>
     <w:p>
       <w:r>
+        <w:t>35</w:t>
+      </w:r>
+    </w:p>
+    <w:p>
+      <w:r>
         <w:t>19850629_freiberg_germany_temple.png</w:t>
       </w:r>
     </w:p>
     <w:p>
       <w:r>
+        <w:t>36</w:t>
+      </w:r>
+    </w:p>
+    <w:p>
+      <w:r>
         <w:t>19850702_stockholm_sweden_lds_temple.png</w:t>
       </w:r>
     </w:p>
     <w:p>
       <w:r>
+        <w:t>37</w:t>
+      </w:r>
+    </w:p>
+    <w:p>
+      <w:r>
         <w:t>19850809_chicago_temple.png</w:t>
       </w:r>
     </w:p>
     <w:p>
       <w:r>
+        <w:t>38</w:t>
+      </w:r>
+    </w:p>
+    <w:p>
+      <w:r>
         <w:t>19850824_johannesburg_south_africa_temple.png</w:t>
       </w:r>
     </w:p>
     <w:p>
       <w:r>
+        <w:t>39</w:t>
+      </w:r>
+    </w:p>
+    <w:p>
+      <w:r>
         <w:t>19851214_seoul_korea_temple.png</w:t>
       </w:r>
     </w:p>
     <w:p>
       <w:r>
+        <w:t>40</w:t>
+      </w:r>
+    </w:p>
+    <w:p>
+      <w:r>
         <w:t>19860110_lima_peru_temple.png</w:t>
       </w:r>
     </w:p>
     <w:p>
       <w:r>
+        <w:t>41</w:t>
+      </w:r>
+    </w:p>
+    <w:p>
+      <w:r>
         <w:t>19860117_buenos_aires_argentina_temple.png</w:t>
       </w:r>
     </w:p>
     <w:p>
       <w:r>
+        <w:t>42</w:t>
+      </w:r>
+    </w:p>
+    <w:p>
+      <w:r>
         <w:t>19861024_denver_colorado_templ.png</w:t>
       </w:r>
     </w:p>
     <w:p>
       <w:r>
+        <w:t>43</w:t>
+      </w:r>
+    </w:p>
+    <w:p>
+      <w:r>
         <w:t>19870828_frankfurt_germany_temple.png</w:t>
       </w:r>
     </w:p>
     <w:p>
       <w:r>
+        <w:t>44</w:t>
+      </w:r>
+    </w:p>
+    <w:p>
+      <w:r>
         <w:t>19890819_portland_oregon_temple.png</w:t>
       </w:r>
     </w:p>
     <w:p>
       <w:r>
+        <w:lastRenderedPageBreak/>
+        <w:t>45</w:t>
+      </w:r>
+    </w:p>
+    <w:p>
+      <w:r>
         <w:t>19891216_las_vegas_temple.png</w:t>
       </w:r>
     </w:p>
     <w:p>
       <w:r>
+        <w:t>46</w:t>
+      </w:r>
+    </w:p>
+    <w:p>
+      <w:r>
         <w:t>19900825_toronto_temple.png</w:t>
       </w:r>
     </w:p>
     <w:p>
       <w:r>
+        <w:t>47</w:t>
+      </w:r>
+    </w:p>
+    <w:p>
+      <w:r>
         <w:t>19930425_san_diego_california_temple.png</w:t>
       </w:r>
     </w:p>
     <w:p>
       <w:r>
+        <w:t>48</w:t>
+      </w:r>
+    </w:p>
+    <w:p>
+      <w:r>
         <w:t>19941009_orlando_temple.png</w:t>
       </w:r>
     </w:p>
     <w:p>
       <w:r>
+        <w:t>49</w:t>
+      </w:r>
+    </w:p>
+    <w:p>
+      <w:r>
         <w:t>19950108_bountiful_temple.png</w:t>
       </w:r>
     </w:p>
     <w:p>
       <w:r>
+        <w:t>50</w:t>
+      </w:r>
+    </w:p>
+    <w:p>
+      <w:r>
+        <w:t>19960526_hong_kong_china_temple.png</w:t>
+      </w:r>
+    </w:p>
+    <w:p>
+      <w:r>
+        <w:t>51</w:t>
+      </w:r>
+    </w:p>
+    <w:p>
+      <w:r>
         <w:t>19961013_mount_timpanogos_utah_temple.png</w:t>
       </w:r>
     </w:p>
     <w:p>
       <w:r>
+        <w:t>52</w:t>
+      </w:r>
+    </w:p>
+    <w:p>
+      <w:r>
         <w:t>19970601_st_louis_temple.png</w:t>
       </w:r>
     </w:p>
     <w:p>
       <w:r>
+        <w:t>53</w:t>
+      </w:r>
+    </w:p>
+    <w:p>
+      <w:r>
         <w:t>19971102_vernal_temple.png</w:t>
       </w:r>
     </w:p>
     <w:p>
       <w:r>
+        <w:t>54</w:t>
+      </w:r>
+    </w:p>
+    <w:p>
+      <w:r>
+        <w:t>19980607_preston_england_temple.png</w:t>
+      </w:r>
+    </w:p>
+    <w:p>
+      <w:r>
+        <w:t>55</w:t>
+      </w:r>
+    </w:p>
+    <w:p>
+      <w:r>
+        <w:t>19980726_monticello_utah_temple.png</w:t>
+      </w:r>
+    </w:p>
+    <w:p>
+      <w:r>
+        <w:t>56</w:t>
+      </w:r>
+    </w:p>
+    <w:p>
+      <w:r>
+        <w:t>19990109_anchorage_alaska_temple.png</w:t>
+      </w:r>
+    </w:p>
+    <w:p>
+      <w:r>
+        <w:t>57</w:t>
+      </w:r>
+    </w:p>
+    <w:p>
+      <w:r>
+        <w:t>19990306_colonia_juarez_mexico_temple.png</w:t>
+      </w:r>
+    </w:p>
+    <w:p>
+      <w:r>
+        <w:t>58</w:t>
+      </w:r>
+    </w:p>
+    <w:p>
+      <w:r>
+        <w:t>19990319_madrid_spain_temple.png</w:t>
+      </w:r>
+    </w:p>
+    <w:p>
+      <w:r>
+        <w:t>59</w:t>
+      </w:r>
+    </w:p>
+    <w:p>
+      <w:r>
+        <w:t>19990424_bogota_colombia_temple.png</w:t>
+      </w:r>
+    </w:p>
+    <w:p>
+      <w:r>
+        <w:t>60</w:t>
+      </w:r>
+    </w:p>
+    <w:p>
+      <w:r>
+        <w:t>19990801_guayaquil_ecuador_temple.png</w:t>
+      </w:r>
+    </w:p>
+    <w:p>
+      <w:r>
+        <w:t>61</w:t>
+      </w:r>
+    </w:p>
+    <w:p>
+      <w:r>
+        <w:t>19990821_spokane_washington_temple.png</w:t>
+      </w:r>
+    </w:p>
+    <w:p>
+      <w:r>
+        <w:t>62</w:t>
+      </w:r>
+    </w:p>
+    <w:p>
+      <w:r>
+        <w:t>19990904_columbus_ohio_temple.png</w:t>
+      </w:r>
+    </w:p>
+    <w:p>
+      <w:r>
+        <w:t>63</w:t>
+      </w:r>
+    </w:p>
+    <w:p>
+      <w:r>
+        <w:t>19990919_bismark_north_dakota_temple.png</w:t>
+      </w:r>
+    </w:p>
+    <w:p>
+      <w:r>
+        <w:t>64</w:t>
+      </w:r>
+    </w:p>
+    <w:p>
+      <w:r>
+        <w:t>19991016_columbia_temple.png</w:t>
+      </w:r>
+    </w:p>
+    <w:p>
+      <w:r>
+        <w:t>65</w:t>
+      </w:r>
+    </w:p>
+    <w:p>
+      <w:r>
+        <w:t>19991023_detroit_temple.png</w:t>
+      </w:r>
+    </w:p>
+    <w:p>
+      <w:r>
+        <w:t>66</w:t>
+      </w:r>
+    </w:p>
+    <w:p>
+      <w:r>
+        <w:t>19991114_halifax_nova_scotia_lds_temple.png</w:t>
+      </w:r>
+    </w:p>
+    <w:p>
+      <w:r>
         <w:lastRenderedPageBreak/>
-        <w:t>19980607_preston_england_temple.png</w:t>
-      </w:r>
-    </w:p>
-    <w:p>
-      <w:r>
-        <w:t>19980726_monticello_utah_temple.png</w:t>
-      </w:r>
-    </w:p>
-    <w:p>
-      <w:r>
-        <w:t>19990109_anchorage_alaska_temple.png</w:t>
-      </w:r>
-    </w:p>
-    <w:p>
-      <w:r>
-        <w:t>19990306_colonia_juarez_mexico_temple.png</w:t>
-      </w:r>
-    </w:p>
-    <w:p>
-      <w:r>
-        <w:t>19990319_madrid_spain_temple.png</w:t>
-      </w:r>
-    </w:p>
-    <w:p>
-      <w:r>
-        <w:t>19990424_bogota_colombia_temple.png</w:t>
-      </w:r>
-    </w:p>
-    <w:p>
-      <w:r>
-        <w:t>19990801_guayaquil_ecuador_temple.png</w:t>
-      </w:r>
-    </w:p>
-    <w:p>
-      <w:r>
-        <w:t>19990821_spokane_washington_temple.png</w:t>
-      </w:r>
-    </w:p>
-    <w:p>
-      <w:r>
-        <w:t>19990904_columbus_ohio_temple.png</w:t>
-      </w:r>
-    </w:p>
-    <w:p>
-      <w:r>
-        <w:t>19990919_bismark_north_dakota_temple.png</w:t>
-      </w:r>
-    </w:p>
-    <w:p>
-      <w:r>
-        <w:t>19991016_columbia_temple.png</w:t>
-      </w:r>
-    </w:p>
-    <w:p>
-      <w:r>
-        <w:t>19991023_detroit_temple.png</w:t>
-      </w:r>
-    </w:p>
-    <w:p>
-      <w:r>
-        <w:t>19991114_halifax_nova_scotia_lds_temple.png</w:t>
+        <w:t>67</w:t>
       </w:r>
     </w:p>
     <w:p>
@@ -295,218 +677,439 @@
     </w:p>
     <w:p>
       <w:r>
+        <w:t>68</w:t>
+      </w:r>
+    </w:p>
+    <w:p>
+      <w:r>
         <w:t>19991120_billings_montana_temple.png</w:t>
       </w:r>
     </w:p>
     <w:p>
       <w:r>
+        <w:t>69</w:t>
+      </w:r>
+    </w:p>
+    <w:p>
+      <w:r>
         <w:t>19991211_edmonton_alberta_temple.png</w:t>
       </w:r>
     </w:p>
     <w:p>
       <w:r>
+        <w:t>70</w:t>
+      </w:r>
+    </w:p>
+    <w:p>
+      <w:r>
         <w:t>19991218_raleigh_north_carolina_temple.png</w:t>
       </w:r>
     </w:p>
     <w:p>
       <w:r>
+        <w:t>71</w:t>
+      </w:r>
+    </w:p>
+    <w:p>
+      <w:r>
         <w:t>20000109_st_paul_temple.png</w:t>
       </w:r>
     </w:p>
     <w:p>
       <w:r>
+        <w:t>72</w:t>
+      </w:r>
+    </w:p>
+    <w:p>
+      <w:r>
         <w:t>20000123_kona_temple.png</w:t>
       </w:r>
     </w:p>
     <w:p>
       <w:r>
+        <w:t>73</w:t>
+      </w:r>
+    </w:p>
+    <w:p>
+      <w:r>
         <w:t>20000226_ciudad_juarez_mexico_temple.png</w:t>
       </w:r>
     </w:p>
     <w:p>
       <w:r>
+        <w:t>74</w:t>
+      </w:r>
+    </w:p>
+    <w:p>
+      <w:r>
         <w:t>20000227_hermosillo_sonora_mexico_temple.png</w:t>
       </w:r>
     </w:p>
     <w:p>
       <w:r>
+        <w:t>75</w:t>
+      </w:r>
+    </w:p>
+    <w:p>
+      <w:r>
         <w:t>20000305_albuquerque_temple.png</w:t>
       </w:r>
     </w:p>
     <w:p>
       <w:r>
+        <w:t>76</w:t>
+      </w:r>
+    </w:p>
+    <w:p>
+      <w:r>
         <w:t>20000311_oaxaca_mexico_temple.png</w:t>
       </w:r>
     </w:p>
     <w:p>
       <w:r>
+        <w:t>77</w:t>
+      </w:r>
+    </w:p>
+    <w:p>
+      <w:r>
         <w:t>20000312_tuxtla_guitierrez_mexico_temple.png</w:t>
       </w:r>
     </w:p>
     <w:p>
       <w:r>
+        <w:t>78</w:t>
+      </w:r>
+    </w:p>
+    <w:p>
+      <w:r>
         <w:t>20000319_louisville_temple.png</w:t>
       </w:r>
     </w:p>
     <w:p>
       <w:r>
+        <w:t>79</w:t>
+      </w:r>
+    </w:p>
+    <w:p>
+      <w:r>
         <w:t>20000406_palmyra_temple.png</w:t>
       </w:r>
     </w:p>
     <w:p>
       <w:r>
+        <w:t>80</w:t>
+      </w:r>
+    </w:p>
+    <w:p>
+      <w:r>
         <w:t>20000409_fresno_temple.png</w:t>
       </w:r>
     </w:p>
     <w:p>
       <w:r>
+        <w:t>81</w:t>
+      </w:r>
+    </w:p>
+    <w:p>
+      <w:r>
         <w:t>20000416_medford_temple.png</w:t>
       </w:r>
     </w:p>
     <w:p>
       <w:r>
+        <w:t>82</w:t>
+      </w:r>
+    </w:p>
+    <w:p>
+      <w:r>
         <w:t>20000423_memphis_tennessee_temple.png</w:t>
       </w:r>
     </w:p>
     <w:p>
       <w:r>
+        <w:t>83</w:t>
+      </w:r>
+    </w:p>
+    <w:p>
+      <w:r>
         <w:t>20000423_reno_nevada_lds_temple.png</w:t>
       </w:r>
     </w:p>
     <w:p>
       <w:r>
+        <w:t>84</w:t>
+      </w:r>
+    </w:p>
+    <w:p>
+      <w:r>
         <w:t>20000430_cochabamba_bolivia_temple.png</w:t>
       </w:r>
     </w:p>
     <w:p>
       <w:r>
+        <w:t>85</w:t>
+      </w:r>
+    </w:p>
+    <w:p>
+      <w:r>
         <w:t>20000520_tampico_mexico_temple.png</w:t>
       </w:r>
     </w:p>
     <w:p>
       <w:r>
+        <w:t>86</w:t>
+      </w:r>
+    </w:p>
+    <w:p>
+      <w:r>
         <w:t>20000521_nashville_temple.png</w:t>
       </w:r>
     </w:p>
     <w:p>
       <w:r>
+        <w:t>87</w:t>
+      </w:r>
+    </w:p>
+    <w:p>
+      <w:r>
         <w:t>20000521_villahermosa_mexico_temple.png</w:t>
       </w:r>
     </w:p>
     <w:p>
       <w:r>
+        <w:t>88</w:t>
+      </w:r>
+    </w:p>
+    <w:p>
+      <w:r>
         <w:t>20000604_montreal_quebec_temple.png</w:t>
       </w:r>
     </w:p>
     <w:p>
       <w:r>
+        <w:lastRenderedPageBreak/>
+        <w:t>89</w:t>
+      </w:r>
+    </w:p>
+    <w:p>
+      <w:r>
         <w:t>20000604_san_jose_costa_rica_temple.png</w:t>
       </w:r>
     </w:p>
     <w:p>
       <w:r>
+        <w:t>90</w:t>
+      </w:r>
+    </w:p>
+    <w:p>
+      <w:r>
         <w:t>20000611_fukuoka_japan_temple.png</w:t>
       </w:r>
     </w:p>
     <w:p>
       <w:r>
+        <w:t>91</w:t>
+      </w:r>
+    </w:p>
+    <w:p>
+      <w:r>
         <w:t>20000615_adelaide_australia_temple.png</w:t>
       </w:r>
     </w:p>
     <w:p>
       <w:r>
+        <w:t>92</w:t>
+      </w:r>
+    </w:p>
+    <w:p>
+      <w:r>
         <w:t>20000616_melbourne_australia_temple.png</w:t>
       </w:r>
     </w:p>
     <w:p>
       <w:r>
+        <w:t>93</w:t>
+      </w:r>
+    </w:p>
+    <w:p>
+      <w:r>
         <w:t>20000618_suva_fiji_temple.png</w:t>
       </w:r>
     </w:p>
     <w:p>
       <w:r>
+        <w:t>94</w:t>
+      </w:r>
+    </w:p>
+    <w:p>
+      <w:r>
         <w:t>20000708_merida_mexico_temple.png</w:t>
       </w:r>
     </w:p>
     <w:p>
       <w:r>
+        <w:t>95</w:t>
+      </w:r>
+    </w:p>
+    <w:p>
+      <w:r>
         <w:t>20000709_veracruz_mexico_temple.png</w:t>
       </w:r>
     </w:p>
     <w:p>
       <w:r>
+        <w:t>96</w:t>
+      </w:r>
+    </w:p>
+    <w:p>
+      <w:r>
         <w:t>20000716_baton_rouge_louisiana_temple.png</w:t>
       </w:r>
     </w:p>
     <w:p>
       <w:r>
+        <w:t>97</w:t>
+      </w:r>
+    </w:p>
+    <w:p>
+      <w:r>
         <w:t>20000730_oklahoma_city_temple.png</w:t>
       </w:r>
     </w:p>
     <w:p>
       <w:r>
+        <w:t>98</w:t>
+      </w:r>
+    </w:p>
+    <w:p>
+      <w:r>
+        <w:t>20000820_caracas_venezuela_temple.png</w:t>
+      </w:r>
+    </w:p>
+    <w:p>
+      <w:r>
+        <w:t>99</w:t>
+      </w:r>
+    </w:p>
+    <w:p>
+      <w:r>
+        <w:t>20000826_houston_texas_temple.png</w:t>
+      </w:r>
+    </w:p>
+    <w:p>
+      <w:r>
+        <w:t>100</w:t>
+      </w:r>
+    </w:p>
+    <w:p>
+      <w:r>
+        <w:t>20000903_birmingham_alabama_temple.png</w:t>
+      </w:r>
+    </w:p>
+    <w:p>
+      <w:r>
+        <w:t>101</w:t>
+      </w:r>
+    </w:p>
+    <w:p>
+      <w:r>
+        <w:t>20000917_santo_domingo_dominican_republic_temple.png</w:t>
+      </w:r>
+    </w:p>
+    <w:p>
+      <w:r>
+        <w:t>102</w:t>
+      </w:r>
+    </w:p>
+    <w:p>
+      <w:r>
+        <w:t>20001001_boston_temple.png</w:t>
+      </w:r>
+    </w:p>
+    <w:p>
+      <w:r>
+        <w:t>103</w:t>
+      </w:r>
+    </w:p>
+    <w:p>
+      <w:r>
+        <w:t>20001215_recife_brazil_temple.png</w:t>
+      </w:r>
+    </w:p>
+    <w:p>
+      <w:r>
+        <w:t>104</w:t>
+      </w:r>
+    </w:p>
+    <w:p>
+      <w:r>
+        <w:t>20001217_porto_alegre_brazil_temple.png</w:t>
+      </w:r>
+    </w:p>
+    <w:p>
+      <w:r>
+        <w:t>105</w:t>
+      </w:r>
+    </w:p>
+    <w:p>
+      <w:r>
+        <w:t>20010318_montevideo_uruguay_temple.png</w:t>
+      </w:r>
+    </w:p>
+    <w:p>
+      <w:r>
+        <w:t>106</w:t>
+      </w:r>
+    </w:p>
+    <w:p>
+      <w:r>
+        <w:t>20010422_winter_quarters_temple.png</w:t>
+      </w:r>
+    </w:p>
+    <w:p>
+      <w:r>
+        <w:t>107</w:t>
+      </w:r>
+    </w:p>
+    <w:p>
+      <w:r>
+        <w:t>20010429_guadalajara_temple.png</w:t>
+      </w:r>
+    </w:p>
+    <w:p>
+      <w:r>
+        <w:t>108</w:t>
+      </w:r>
+    </w:p>
+    <w:p>
+      <w:r>
+        <w:t>20010520_perth_australia_temple.png</w:t>
+      </w:r>
+    </w:p>
+    <w:p>
+      <w:r>
+        <w:t>109</w:t>
+      </w:r>
+    </w:p>
+    <w:p>
+      <w:r>
+        <w:t>20011118_columbia_river_temple.png</w:t>
+      </w:r>
+    </w:p>
+    <w:p>
+      <w:r>
+        <w:t>110</w:t>
+      </w:r>
+    </w:p>
+    <w:p>
+      <w:r>
+        <w:t>20020303_snowflake_temple.png</w:t>
+      </w:r>
+    </w:p>
+    <w:p>
+      <w:r>
         <w:lastRenderedPageBreak/>
-        <w:t>20000820_caracas_venezuela_temple.png</w:t>
-      </w:r>
-    </w:p>
-    <w:p>
-      <w:r>
-        <w:t>20000826_houston_texas_temple.png</w:t>
-      </w:r>
-    </w:p>
-    <w:p>
-      <w:r>
-        <w:t>20000903_birmingham_alabama_temple.png</w:t>
-      </w:r>
-    </w:p>
-    <w:p>
-      <w:r>
-        <w:t>20000917_santo_domingo_dominican_republic_temple.png</w:t>
-      </w:r>
-    </w:p>
-    <w:p>
-      <w:r>
-        <w:t>20001001_boston_temple.png</w:t>
-      </w:r>
-    </w:p>
-    <w:p>
-      <w:r>
-        <w:t>20001215_recife_brazil_temple.png</w:t>
-      </w:r>
-    </w:p>
-    <w:p>
-      <w:r>
-        <w:t>20001217_porto_alegre_brazil_temple.png</w:t>
-      </w:r>
-    </w:p>
-    <w:p>
-      <w:r>
-        <w:t>20010318_montevideo_uruguay_temple.png</w:t>
-      </w:r>
-    </w:p>
-    <w:p>
-      <w:r>
-        <w:t>20010422_winter_quarters_temple.png</w:t>
-      </w:r>
-    </w:p>
-    <w:p>
-      <w:r>
-        <w:t>20010429_guadalajara_temple.png</w:t>
-      </w:r>
-    </w:p>
-    <w:p>
-      <w:r>
-        <w:t>20010520_perth_australia_temple.png</w:t>
-      </w:r>
-    </w:p>
-    <w:p>
-      <w:r>
-        <w:t>20011118_columbia_river_temple.png</w:t>
-      </w:r>
-    </w:p>
-    <w:p>
-      <w:r>
-        <w:t>20020303_snowflake_temple.png</w:t>
+        <w:t>111</w:t>
       </w:r>
     </w:p>
     <w:p>
@@ -516,218 +1119,439 @@
     </w:p>
     <w:p>
       <w:r>
+        <w:t>112</w:t>
+      </w:r>
+    </w:p>
+    <w:p>
+      <w:r>
         <w:t>20020428_monterrey_mexico_temple.png</w:t>
       </w:r>
     </w:p>
     <w:p>
       <w:r>
+        <w:t>113</w:t>
+      </w:r>
+    </w:p>
+    <w:p>
+      <w:r>
         <w:t>20020517_campinas_brazil_temple.png</w:t>
       </w:r>
     </w:p>
     <w:p>
       <w:r>
+        <w:t>114</w:t>
+      </w:r>
+    </w:p>
+    <w:p>
+      <w:r>
         <w:t>20020519_asuncion_paraguay_temple.png</w:t>
       </w:r>
     </w:p>
     <w:p>
       <w:r>
+        <w:t>115</w:t>
+      </w:r>
+    </w:p>
+    <w:p>
+      <w:r>
         <w:t>20020627_nauvoo_temple.png</w:t>
       </w:r>
     </w:p>
     <w:p>
       <w:r>
+        <w:t>116</w:t>
+      </w:r>
+    </w:p>
+    <w:p>
+      <w:r>
         <w:t>20020908_the_hague_netherlands_temple.png</w:t>
       </w:r>
     </w:p>
     <w:p>
       <w:r>
+        <w:t>117</w:t>
+      </w:r>
+    </w:p>
+    <w:p>
+      <w:r>
         <w:t>20030615_brisbane_australia_temple.png</w:t>
       </w:r>
     </w:p>
     <w:p>
       <w:r>
+        <w:t>118</w:t>
+      </w:r>
+    </w:p>
+    <w:p>
+      <w:r>
         <w:t>20030914_redlands_temple.png</w:t>
       </w:r>
     </w:p>
     <w:p>
       <w:r>
+        <w:t>119</w:t>
+      </w:r>
+    </w:p>
+    <w:p>
+      <w:r>
         <w:t>20040111_accra_ghana_temple.png</w:t>
       </w:r>
     </w:p>
     <w:p>
       <w:r>
+        <w:t>120</w:t>
+      </w:r>
+    </w:p>
+    <w:p>
+      <w:r>
         <w:t>20040523_copenhagen_denmark_temple.png</w:t>
       </w:r>
     </w:p>
     <w:p>
       <w:r>
+        <w:t>121</w:t>
+      </w:r>
+    </w:p>
+    <w:p>
+      <w:r>
         <w:t>20040613_manhattan_temple.png</w:t>
       </w:r>
     </w:p>
     <w:p>
       <w:r>
+        <w:t>122</w:t>
+      </w:r>
+    </w:p>
+    <w:p>
+      <w:r>
         <w:t>20050522_san_antonio_temple.png</w:t>
       </w:r>
     </w:p>
     <w:p>
       <w:r>
+        <w:t>123</w:t>
+      </w:r>
+    </w:p>
+    <w:p>
+      <w:r>
         <w:t>20050807_aba_nigeria_temple.png</w:t>
       </w:r>
     </w:p>
     <w:p>
       <w:r>
+        <w:t>124</w:t>
+      </w:r>
+    </w:p>
+    <w:p>
+      <w:r>
         <w:t>20050828_newport_beach_california_temple.png</w:t>
       </w:r>
     </w:p>
     <w:p>
       <w:r>
+        <w:t>125</w:t>
+      </w:r>
+    </w:p>
+    <w:p>
+      <w:r>
         <w:t>20060903_sacramento_temple.png</w:t>
       </w:r>
     </w:p>
     <w:p>
       <w:r>
+        <w:t>126</w:t>
+      </w:r>
+    </w:p>
+    <w:p>
+      <w:r>
         <w:t>20061022_helsinki_finland_temple.png</w:t>
       </w:r>
     </w:p>
     <w:p>
       <w:r>
+        <w:t>127</w:t>
+      </w:r>
+    </w:p>
+    <w:p>
+      <w:r>
         <w:t>20080210_rexburg_idaho_temple.png</w:t>
       </w:r>
     </w:p>
     <w:p>
       <w:r>
+        <w:t>128</w:t>
+      </w:r>
+    </w:p>
+    <w:p>
+      <w:r>
         <w:t>20080601_curitiba_brazil_temple.png</w:t>
       </w:r>
     </w:p>
     <w:p>
       <w:r>
+        <w:t>129</w:t>
+      </w:r>
+    </w:p>
+    <w:p>
+      <w:r>
         <w:t>20080810_panama_city_temple.png</w:t>
       </w:r>
     </w:p>
     <w:p>
       <w:r>
+        <w:t>130</w:t>
+      </w:r>
+    </w:p>
+    <w:p>
+      <w:r>
         <w:t>20080824_twin_falls_temple.png</w:t>
       </w:r>
     </w:p>
     <w:p>
       <w:r>
+        <w:t>131</w:t>
+      </w:r>
+    </w:p>
+    <w:p>
+      <w:r>
         <w:t>20090320_draper_utah_temple.png</w:t>
       </w:r>
     </w:p>
     <w:p>
       <w:r>
+        <w:t>132</w:t>
+      </w:r>
+    </w:p>
+    <w:p>
+      <w:r>
         <w:t>20090821_oquirrh_mountain_utah_temple.png</w:t>
       </w:r>
     </w:p>
     <w:p>
       <w:r>
+        <w:lastRenderedPageBreak/>
+        <w:t>133</w:t>
+      </w:r>
+    </w:p>
+    <w:p>
+      <w:r>
         <w:t>20100502_vancouver_temple.png</w:t>
       </w:r>
     </w:p>
     <w:p>
       <w:r>
+        <w:t>134</w:t>
+      </w:r>
+    </w:p>
+    <w:p>
+      <w:r>
         <w:t>20100523_gila_valley_temple.png</w:t>
       </w:r>
     </w:p>
     <w:p>
       <w:r>
+        <w:t>135</w:t>
+      </w:r>
+    </w:p>
+    <w:p>
+      <w:r>
         <w:t>20100613_cebu_philippines_temple.png</w:t>
       </w:r>
     </w:p>
     <w:p>
       <w:r>
+        <w:t>136</w:t>
+      </w:r>
+    </w:p>
+    <w:p>
+      <w:r>
         <w:t>20100829_kyiv_ukraine_temple.png</w:t>
       </w:r>
     </w:p>
     <w:p>
       <w:r>
+        <w:t>137</w:t>
+      </w:r>
+    </w:p>
+    <w:p>
+      <w:r>
         <w:t>20110821_san_salvador_el_salvador_temple.png</w:t>
       </w:r>
     </w:p>
     <w:p>
       <w:r>
+        <w:t>138</w:t>
+      </w:r>
+    </w:p>
+    <w:p>
+      <w:r>
         <w:t>20111211_quetzaltenango_guatemala_temple.png</w:t>
       </w:r>
     </w:p>
     <w:p>
       <w:r>
+        <w:t>139</w:t>
+      </w:r>
+    </w:p>
+    <w:p>
+      <w:r>
         <w:t>20120506_kansas_city_temple.png</w:t>
       </w:r>
     </w:p>
     <w:p>
       <w:r>
+        <w:t>140</w:t>
+      </w:r>
+    </w:p>
+    <w:p>
+      <w:r>
         <w:t>20120610_manaus_brazil_temple.png</w:t>
       </w:r>
     </w:p>
     <w:p>
       <w:r>
+        <w:t>141</w:t>
+      </w:r>
+    </w:p>
+    <w:p>
+      <w:r>
         <w:t>20120923_brigham_city_utah_temple.png</w:t>
       </w:r>
     </w:p>
     <w:p>
       <w:r>
+        <w:t>142</w:t>
+      </w:r>
+    </w:p>
+    <w:p>
+      <w:r>
+        <w:t>20121028_calgary_alberta_lds_temple.png</w:t>
+      </w:r>
+    </w:p>
+    <w:p>
+      <w:r>
+        <w:t>143</w:t>
+      </w:r>
+    </w:p>
+    <w:p>
+      <w:r>
+        <w:t>20130317_tegucigalpa_honduras_temple.png</w:t>
+      </w:r>
+    </w:p>
+    <w:p>
+      <w:r>
+        <w:t>144</w:t>
+      </w:r>
+    </w:p>
+    <w:p>
+      <w:r>
+        <w:t>20140302_gilbert_arizona_temple.png</w:t>
+      </w:r>
+    </w:p>
+    <w:p>
+      <w:r>
+        <w:t>145</w:t>
+      </w:r>
+    </w:p>
+    <w:p>
+      <w:r>
+        <w:t>20140504_fort_lauderdale_florida_temple.png</w:t>
+      </w:r>
+    </w:p>
+    <w:p>
+      <w:r>
+        <w:t>146</w:t>
+      </w:r>
+    </w:p>
+    <w:p>
+      <w:r>
+        <w:t>20141116_phoenix_arizona_temple.png</w:t>
+      </w:r>
+    </w:p>
+    <w:p>
+      <w:r>
+        <w:t>147</w:t>
+      </w:r>
+    </w:p>
+    <w:p>
+      <w:r>
+        <w:t>20150517_cordoba_argentina_temple.png</w:t>
+      </w:r>
+    </w:p>
+    <w:p>
+      <w:r>
+        <w:t>148</w:t>
+      </w:r>
+    </w:p>
+    <w:p>
+      <w:r>
+        <w:t>20150607_payson_utah_temple.png</w:t>
+      </w:r>
+    </w:p>
+    <w:p>
+      <w:r>
+        <w:t>149</w:t>
+      </w:r>
+    </w:p>
+    <w:p>
+      <w:r>
+        <w:t>20150621_trujillo_peru_temple.png</w:t>
+      </w:r>
+    </w:p>
+    <w:p>
+      <w:r>
+        <w:t>150</w:t>
+      </w:r>
+    </w:p>
+    <w:p>
+      <w:r>
+        <w:t>20150823_indianapolis_indiana_temple.png</w:t>
+      </w:r>
+    </w:p>
+    <w:p>
+      <w:r>
+        <w:t>151</w:t>
+      </w:r>
+    </w:p>
+    <w:p>
+      <w:r>
+        <w:t>20151213_tijuana_mexico_temple.png</w:t>
+      </w:r>
+    </w:p>
+    <w:p>
+      <w:r>
+        <w:t>152</w:t>
+      </w:r>
+    </w:p>
+    <w:p>
+      <w:r>
+        <w:t>20160320_provo_city_center_temple.png</w:t>
+      </w:r>
+    </w:p>
+    <w:p>
+      <w:r>
+        <w:t>153</w:t>
+      </w:r>
+    </w:p>
+    <w:p>
+      <w:r>
+        <w:t>20160821_sapporo_japan_temple.png</w:t>
+      </w:r>
+    </w:p>
+    <w:p>
+      <w:r>
+        <w:t>154</w:t>
+      </w:r>
+    </w:p>
+    <w:p>
+      <w:r>
+        <w:t>20160918_philadelphia_pennsylvania_temple.png</w:t>
+      </w:r>
+    </w:p>
+    <w:p>
+      <w:r>
         <w:lastRenderedPageBreak/>
-        <w:t>20121028_calgary_alberta_lds_temple.png</w:t>
-      </w:r>
-    </w:p>
-    <w:p>
-      <w:r>
-        <w:t>20130317_tegucigalpa_honduras_temple.png</w:t>
-      </w:r>
-    </w:p>
-    <w:p>
-      <w:r>
-        <w:t>20140302_gilbert_arizona_temple.png</w:t>
-      </w:r>
-    </w:p>
-    <w:p>
-      <w:r>
-        <w:t>20140504_fort_lauderdale_florida_temple.png</w:t>
-      </w:r>
-    </w:p>
-    <w:p>
-      <w:r>
-        <w:t>20141116_phoenix_arizona_temple.png</w:t>
-      </w:r>
-    </w:p>
-    <w:p>
-      <w:r>
-        <w:t>20150517_cordoba_argentina_temple.png</w:t>
-      </w:r>
-    </w:p>
-    <w:p>
-      <w:r>
-        <w:t>20150607_payson_utah_temple.png</w:t>
-      </w:r>
-    </w:p>
-    <w:p>
-      <w:r>
-        <w:t>20150621_trujillo_peru_temple.png</w:t>
-      </w:r>
-    </w:p>
-    <w:p>
-      <w:r>
-        <w:t>20150823_indianapolis_indiana_temple.png</w:t>
-      </w:r>
-    </w:p>
-    <w:p>
-      <w:r>
-        <w:t>20151213_tijuana_mexico_temple.png</w:t>
-      </w:r>
-    </w:p>
-    <w:p>
-      <w:r>
-        <w:t>20160320_provo_city_center_temple.png</w:t>
-      </w:r>
-    </w:p>
-    <w:p>
-      <w:r>
-        <w:t>20160821_sapporo_japan_temple.png</w:t>
-      </w:r>
-    </w:p>
-    <w:p>
-      <w:r>
-        <w:t>20160918_philadelphia_pennsylvania_temple.png</w:t>
+        <w:t>155</w:t>
       </w:r>
     </w:p>
     <w:p>
@@ -737,77 +1561,166 @@
     </w:p>
     <w:p>
       <w:r>
+        <w:t>156</w:t>
+      </w:r>
+    </w:p>
+    <w:p>
+      <w:r>
         <w:t>20161030_star_valley_wyoming_temple.png</w:t>
       </w:r>
     </w:p>
     <w:p>
       <w:r>
+        <w:t>157</w:t>
+      </w:r>
+    </w:p>
+    <w:p>
+      <w:r>
         <w:t>20161120_hartford_connecticut_temple.png</w:t>
       </w:r>
     </w:p>
     <w:p>
       <w:r>
+        <w:t>158</w:t>
+      </w:r>
+    </w:p>
+    <w:p>
+      <w:r>
         <w:t>20170521_paris_france_temple.png</w:t>
       </w:r>
     </w:p>
     <w:p>
       <w:r>
+        <w:t>159</w:t>
+      </w:r>
+    </w:p>
+    <w:p>
+      <w:r>
         <w:t>20170813_tucson_arizona_temple.png</w:t>
       </w:r>
     </w:p>
     <w:p>
       <w:r>
+        <w:t>160</w:t>
+      </w:r>
+    </w:p>
+    <w:p>
+      <w:r>
         <w:t>20171119_meridian_idaho_temple.png</w:t>
       </w:r>
     </w:p>
     <w:p>
       <w:r>
+        <w:t>161</w:t>
+      </w:r>
+    </w:p>
+    <w:p>
+      <w:r>
         <w:t>20171210_cedar_city_utah_temple.png</w:t>
       </w:r>
     </w:p>
     <w:p>
       <w:r>
+        <w:t>162</w:t>
+      </w:r>
+    </w:p>
+    <w:p>
+      <w:r>
         <w:t>20181028_concepcion_chile_temple.png</w:t>
       </w:r>
     </w:p>
     <w:p>
       <w:r>
+        <w:t>163</w:t>
+      </w:r>
+    </w:p>
+    <w:p>
+      <w:r>
         <w:t>20181209_barranquilla_columbia_temple.png</w:t>
       </w:r>
     </w:p>
     <w:p>
       <w:r>
+        <w:t>164</w:t>
+      </w:r>
+    </w:p>
+    <w:p>
+      <w:r>
         <w:t>20190310_rome_italy_temple.png</w:t>
       </w:r>
     </w:p>
     <w:p>
       <w:r>
+        <w:t>165</w:t>
+      </w:r>
+    </w:p>
+    <w:p>
+      <w:r>
         <w:t>20190414_kinshasa_temple.png</w:t>
       </w:r>
     </w:p>
     <w:p>
       <w:r>
+        <w:t>166</w:t>
+      </w:r>
+    </w:p>
+    <w:p>
+      <w:r>
         <w:t>20190602_fortaleza_brazil_temple.png</w:t>
       </w:r>
     </w:p>
     <w:p>
       <w:r>
+        <w:t>167</w:t>
+      </w:r>
+    </w:p>
+    <w:p>
+      <w:r>
         <w:t>20190901_haiti_temple_exterior.png</w:t>
       </w:r>
     </w:p>
     <w:p>
       <w:r>
+        <w:t>168</w:t>
+      </w:r>
+    </w:p>
+    <w:p>
+      <w:r>
         <w:t>20190915_lisbon_portugal_temple.png</w:t>
       </w:r>
     </w:p>
     <w:p>
       <w:r>
+        <w:t>169</w:t>
+      </w:r>
+    </w:p>
+    <w:p>
+      <w:r>
         <w:t>20191215_arequipa_peru_temple.png</w:t>
       </w:r>
     </w:p>
     <w:p>
       <w:r>
+        <w:t>170</w:t>
+      </w:r>
+    </w:p>
+    <w:p>
+      <w:r>
         <w:t>20200216_durban_south_africa_temple.png</w:t>
+      </w:r>
+    </w:p>
+    <w:p/>
+    <w:p>
+      <w:r>
+        <w:t>D:\whatsthisD\LDSTempleVirtualizationApp\Raw Materials\</w:t>
+      </w:r>
+      <w:proofErr w:type="spellStart"/>
+      <w:r>
+        <w:t>temple_app_resources</w:t>
+      </w:r>
+      <w:proofErr w:type="spellEnd"/>
+      <w:r>
+        <w:t>\python helper programs&gt;</w:t>
       </w:r>
     </w:p>
     <w:sectPr>

</xml_diff>